<commit_message>
Texto final, papers e etc
</commit_message>
<xml_diff>
--- a/3work/papers/Revisão.docx
+++ b/3work/papers/Revisão.docx
@@ -192,6 +192,429 @@
       </w:pPr>
       <w:r>
         <w:t>A probabilidade de um indivíduo abandonar o setor privado com previdência, no entanto, decresce mais drasticamente que as demais com a idade do trabalhador. Os motivos para isso são evidentes.</w:t>
+      </w:r>
+    </w:p>
+    <w:p>
+      <w:pPr>
+        <w:rPr>
+          <w:lang w:val="en-US"/>
+        </w:rPr>
+      </w:pPr>
+      <w:r>
+        <w:rPr>
+          <w:i/>
+          <w:lang w:val="en-US"/>
+        </w:rPr>
+        <w:t>Bozeman and Su (2009) – Dynamics of sector switching</w:t>
+      </w:r>
+      <w:r>
+        <w:rPr>
+          <w:i/>
+          <w:lang w:val="en-US"/>
+        </w:rPr>
+        <w:t>: Hazard Models Predicting Changes from Private Sector Jobs to Public and Nonprofit Sector Jobs.</w:t>
+      </w:r>
+    </w:p>
+    <w:p>
+      <w:pPr>
+        <w:pStyle w:val="PargrafodaLista"/>
+        <w:numPr>
+          <w:ilvl w:val="0"/>
+          <w:numId w:val="4"/>
+        </w:numPr>
+        <w:rPr>
+          <w:lang w:val="en-US"/>
+        </w:rPr>
+      </w:pPr>
+      <w:r>
+        <w:rPr>
+          <w:lang w:val="en-US"/>
+        </w:rPr>
+        <w:t>?</w:t>
+      </w:r>
+    </w:p>
+    <w:p>
+      <w:pPr>
+        <w:rPr>
+          <w:lang w:val="en-US"/>
+        </w:rPr>
+      </w:pPr>
+      <w:proofErr w:type="gramStart"/>
+      <w:r>
+        <w:rPr>
+          <w:i/>
+          <w:lang w:val="en-US"/>
+        </w:rPr>
+        <w:t xml:space="preserve">Egger, </w:t>
+      </w:r>
+      <w:proofErr w:type="spellStart"/>
+      <w:r>
+        <w:rPr>
+          <w:i/>
+          <w:lang w:val="en-US"/>
+        </w:rPr>
+        <w:t>Pfaffermayr</w:t>
+      </w:r>
+      <w:proofErr w:type="spellEnd"/>
+      <w:r>
+        <w:rPr>
+          <w:i/>
+          <w:lang w:val="en-US"/>
+        </w:rPr>
+        <w:t xml:space="preserve"> and Weber (2007) – Sectoral Adjustment of Employment to Shifts in Outsourcing and Trade.</w:t>
+      </w:r>
+      <w:proofErr w:type="gramEnd"/>
+    </w:p>
+    <w:p>
+      <w:pPr>
+        <w:pStyle w:val="PargrafodaLista"/>
+        <w:numPr>
+          <w:ilvl w:val="0"/>
+          <w:numId w:val="6"/>
+        </w:numPr>
+      </w:pPr>
+      <w:r>
+        <w:t xml:space="preserve">O </w:t>
+      </w:r>
+      <w:proofErr w:type="spellStart"/>
+      <w:r>
+        <w:rPr>
+          <w:i/>
+        </w:rPr>
+        <w:t>paper</w:t>
+      </w:r>
+      <w:proofErr w:type="spellEnd"/>
+      <w:proofErr w:type="gramStart"/>
+      <w:r>
+        <w:t xml:space="preserve">  </w:t>
+      </w:r>
+      <w:proofErr w:type="gramEnd"/>
+      <w:r>
+        <w:t xml:space="preserve">investiga relações entre </w:t>
+      </w:r>
+      <w:r>
+        <w:rPr>
+          <w:i/>
+        </w:rPr>
+        <w:t>outsourcing</w:t>
+      </w:r>
+      <w:r>
+        <w:t xml:space="preserve"> e fluxos no mercado de trabalho. Especificamente eles buscam os efeitos do aumento de exportações, importações, mudanças nos termos de troca e </w:t>
+      </w:r>
+      <w:r>
+        <w:rPr>
+          <w:i/>
+        </w:rPr>
+        <w:t>outsourcing</w:t>
+      </w:r>
+      <w:r>
+        <w:t xml:space="preserve"> sobre as dinâmicas de emprego em seis setores diferentes do mercado de trabalho da Áustria.</w:t>
+      </w:r>
+    </w:p>
+    <w:p>
+      <w:pPr>
+        <w:pStyle w:val="PargrafodaLista"/>
+        <w:numPr>
+          <w:ilvl w:val="0"/>
+          <w:numId w:val="6"/>
+        </w:numPr>
+      </w:pPr>
+      <w:r>
+        <w:t xml:space="preserve">Os autores decidem pelo uso de um estimador </w:t>
+      </w:r>
+      <w:proofErr w:type="spellStart"/>
+      <w:r>
+        <w:t>multinomial</w:t>
+      </w:r>
+      <w:proofErr w:type="spellEnd"/>
+      <w:r>
+        <w:t xml:space="preserve"> de efeitos fixos proposto em </w:t>
+      </w:r>
+      <w:proofErr w:type="spellStart"/>
+      <w:r>
+        <w:t>Kytiazidou</w:t>
+      </w:r>
+      <w:proofErr w:type="spellEnd"/>
+      <w:r>
+        <w:t xml:space="preserve"> (2000).</w:t>
+      </w:r>
+    </w:p>
+    <w:p>
+      <w:pPr>
+        <w:rPr>
+          <w:i/>
+          <w:lang w:val="en-US"/>
+        </w:rPr>
+      </w:pPr>
+      <w:r>
+        <w:rPr>
+          <w:i/>
+          <w:lang w:val="en-US"/>
+        </w:rPr>
+        <w:lastRenderedPageBreak/>
+        <w:t>Barros et al (2000) – Public</w:t>
+      </w:r>
+      <w:r>
+        <w:rPr>
+          <w:i/>
+          <w:lang w:val="en-US"/>
+        </w:rPr>
+        <w:t>-Private Wage Gap in</w:t>
+      </w:r>
+      <w:r>
+        <w:rPr>
+          <w:i/>
+          <w:lang w:val="en-US"/>
+        </w:rPr>
+        <w:t xml:space="preserve"> Brazil.</w:t>
+      </w:r>
+    </w:p>
+    <w:p>
+      <w:pPr>
+        <w:pStyle w:val="PargrafodaLista"/>
+        <w:numPr>
+          <w:ilvl w:val="0"/>
+          <w:numId w:val="7"/>
+        </w:numPr>
+      </w:pPr>
+      <w:r>
+        <w:t>O estudo aponta que os salários tendem a serem maiores no setor público e seus trabalhadores mais velhos e mais educados.</w:t>
+      </w:r>
+      <w:r>
+        <w:t xml:space="preserve"> Percebe-se também que existe uma maior presença de mulheres no setor público e, no entanto, uma menor presença de pessoas não brancas.</w:t>
+      </w:r>
+      <w:r>
+        <w:t xml:space="preserve"> </w:t>
+      </w:r>
+    </w:p>
+    <w:p>
+      <w:pPr>
+        <w:pStyle w:val="PargrafodaLista"/>
+        <w:numPr>
+          <w:ilvl w:val="0"/>
+          <w:numId w:val="7"/>
+        </w:numPr>
+      </w:pPr>
+      <w:r>
+        <w:t xml:space="preserve">Barros </w:t>
+      </w:r>
+      <w:proofErr w:type="gramStart"/>
+      <w:r>
+        <w:t>et</w:t>
+      </w:r>
+      <w:proofErr w:type="gramEnd"/>
+      <w:r>
+        <w:t xml:space="preserve"> al (2002) encontra </w:t>
+      </w:r>
+      <w:r>
+        <w:t>fortes discrepâncias salariais entre os trabalhadores dos setores público e privado. Mesmo quando considerados somente os trabalhadores privados formais.</w:t>
+      </w:r>
+    </w:p>
+    <w:p>
+      <w:pPr>
+        <w:pStyle w:val="PargrafodaLista"/>
+        <w:numPr>
+          <w:ilvl w:val="0"/>
+          <w:numId w:val="7"/>
+        </w:numPr>
+      </w:pPr>
+      <w:r>
+        <w:t>As discrepâncias de salários são extremamente heterogêneas quando se leva em conta os setores do serviço público. Sendo os servidores municipais os pior remunerados enquanto os federais recebem as maiores remunerações.</w:t>
+      </w:r>
+    </w:p>
+    <w:p>
+      <w:pPr>
+        <w:pStyle w:val="PargrafodaLista"/>
+        <w:numPr>
+          <w:ilvl w:val="0"/>
+          <w:numId w:val="7"/>
+        </w:numPr>
+      </w:pPr>
+      <w:r>
+        <w:t>Dada a maior presença de trabalhadores estaduais e federais nas capitais, restringir a amostra às maiores cidades do país tende a aumentar a discrepância encontrada.</w:t>
+      </w:r>
+    </w:p>
+    <w:p>
+      <w:pPr>
+        <w:pStyle w:val="PargrafodaLista"/>
+        <w:numPr>
+          <w:ilvl w:val="0"/>
+          <w:numId w:val="7"/>
+        </w:numPr>
+      </w:pPr>
+      <w:r>
+        <w:t>Os autores identificam que a maior parte da discrepância de salários entre os setores público e privado se devem à diferença na composição da força de trabalho. Dado que trabalhadores do setor público apresentam maior nível educacional e mais tempo no emprego, quando se leva em consideração tais fatores, o diferencial salarial cai bastante, inclusive se tornando negativo para o estado de São Paulo.</w:t>
+      </w:r>
+    </w:p>
+    <w:p>
+      <w:pPr>
+        <w:rPr>
+          <w:lang w:val="en-US"/>
+        </w:rPr>
+      </w:pPr>
+      <w:r>
+        <w:rPr>
+          <w:i/>
+          <w:lang w:val="en-US"/>
+        </w:rPr>
+        <w:t xml:space="preserve">Blank (1985) – </w:t>
+      </w:r>
+      <w:r>
+        <w:rPr>
+          <w:i/>
+          <w:lang w:val="en-US"/>
+        </w:rPr>
+        <w:t>An</w:t>
+      </w:r>
+      <w:r>
+        <w:rPr>
+          <w:i/>
+          <w:lang w:val="en-US"/>
+        </w:rPr>
+        <w:t xml:space="preserve"> </w:t>
+      </w:r>
+      <w:r>
+        <w:rPr>
+          <w:i/>
+          <w:lang w:val="en-US"/>
+        </w:rPr>
+        <w:t>A</w:t>
+      </w:r>
+      <w:r>
+        <w:rPr>
+          <w:i/>
+          <w:lang w:val="en-US"/>
+        </w:rPr>
+        <w:t>nalysis of</w:t>
+      </w:r>
+      <w:r>
+        <w:rPr>
+          <w:i/>
+          <w:lang w:val="en-US"/>
+        </w:rPr>
+        <w:t xml:space="preserve"> W</w:t>
+      </w:r>
+      <w:r>
+        <w:rPr>
+          <w:i/>
+          <w:lang w:val="en-US"/>
+        </w:rPr>
+        <w:t xml:space="preserve">orkers </w:t>
+      </w:r>
+      <w:r>
+        <w:rPr>
+          <w:i/>
+          <w:lang w:val="en-US"/>
+        </w:rPr>
+        <w:t>C</w:t>
+      </w:r>
+      <w:r>
+        <w:rPr>
+          <w:i/>
+          <w:lang w:val="en-US"/>
+        </w:rPr>
+        <w:t xml:space="preserve">hoice </w:t>
+      </w:r>
+      <w:proofErr w:type="gramStart"/>
+      <w:r>
+        <w:rPr>
+          <w:i/>
+          <w:lang w:val="en-US"/>
+        </w:rPr>
+        <w:t>B</w:t>
+      </w:r>
+      <w:r>
+        <w:rPr>
+          <w:i/>
+          <w:lang w:val="en-US"/>
+        </w:rPr>
+        <w:t>etween</w:t>
+      </w:r>
+      <w:proofErr w:type="gramEnd"/>
+      <w:r>
+        <w:rPr>
+          <w:i/>
+          <w:lang w:val="en-US"/>
+        </w:rPr>
+        <w:t xml:space="preserve"> </w:t>
+      </w:r>
+      <w:r>
+        <w:rPr>
+          <w:i/>
+          <w:lang w:val="en-US"/>
+        </w:rPr>
+        <w:t>E</w:t>
+      </w:r>
+      <w:r>
+        <w:rPr>
+          <w:i/>
+          <w:lang w:val="en-US"/>
+        </w:rPr>
+        <w:t>m</w:t>
+      </w:r>
+      <w:r>
+        <w:rPr>
+          <w:i/>
+          <w:lang w:val="en-US"/>
+        </w:rPr>
+        <w:t>ployment in the Public and Private Sectors</w:t>
+      </w:r>
+    </w:p>
+    <w:p>
+      <w:pPr>
+        <w:pStyle w:val="PargrafodaLista"/>
+        <w:numPr>
+          <w:ilvl w:val="0"/>
+          <w:numId w:val="8"/>
+        </w:numPr>
+      </w:pPr>
+      <w:r>
+        <w:t>É possível notar claras distinções nas remuneraç</w:t>
+      </w:r>
+      <w:r>
+        <w:t xml:space="preserve">ões por características nos dois setores. O diferencial por gênero é menor no setor público e os retornos </w:t>
+      </w:r>
+      <w:proofErr w:type="gramStart"/>
+      <w:r>
+        <w:t>à</w:t>
+      </w:r>
+      <w:proofErr w:type="gramEnd"/>
+      <w:r>
+        <w:t xml:space="preserve"> níveis superiores de educação é consideravelmente maior, especialmente na esfera federal.</w:t>
+      </w:r>
+    </w:p>
+    <w:p>
+      <w:r>
+        <w:rPr>
+          <w:i/>
+        </w:rPr>
+        <w:t xml:space="preserve">Lei que rege o afastamento remunerado do servidor público federal para cursar pós-graduação </w:t>
+      </w:r>
+      <w:proofErr w:type="spellStart"/>
+      <w:r>
+        <w:rPr>
+          <w:i/>
+        </w:rPr>
+        <w:t>strito</w:t>
+      </w:r>
+      <w:proofErr w:type="spellEnd"/>
+      <w:r>
+        <w:rPr>
+          <w:i/>
+        </w:rPr>
+        <w:t>-censo:</w:t>
+      </w:r>
+    </w:p>
+    <w:p>
+      <w:pPr>
+        <w:pStyle w:val="PargrafodaLista"/>
+        <w:numPr>
+          <w:ilvl w:val="0"/>
+          <w:numId w:val="9"/>
+        </w:numPr>
+      </w:pPr>
+      <w:r>
+        <w:t>http://www.planalto.gov.br/ccivil_03/_ato2007-2010/2009/Lei/L11907.htm</w:t>
       </w:r>
       <w:bookmarkStart w:id="0" w:name="_GoBack"/>
       <w:bookmarkEnd w:id="0"/>
@@ -209,6 +632,540 @@
 <file path=word/numbering.xml><?xml version="1.0" encoding="utf-8"?>
 <w:numbering xmlns:wpc="http://schemas.microsoft.com/office/word/2010/wordprocessingCanvas" xmlns:mc="http://schemas.openxmlformats.org/markup-compatibility/2006" xmlns:o="urn:schemas-microsoft-com:office:office" xmlns:r="http://schemas.openxmlformats.org/officeDocument/2006/relationships" xmlns:m="http://schemas.openxmlformats.org/officeDocument/2006/math" xmlns:v="urn:schemas-microsoft-com:vml" xmlns:wp14="http://schemas.microsoft.com/office/word/2010/wordprocessingDrawing" xmlns:wp="http://schemas.openxmlformats.org/drawingml/2006/wordprocessingDrawing" xmlns:w10="urn:schemas-microsoft-com:office:word" xmlns:w="http://schemas.openxmlformats.org/wordprocessingml/2006/main" xmlns:w14="http://schemas.microsoft.com/office/word/2010/wordml" xmlns:wpg="http://schemas.microsoft.com/office/word/2010/wordprocessingGroup" xmlns:wpi="http://schemas.microsoft.com/office/word/2010/wordprocessingInk" xmlns:wne="http://schemas.microsoft.com/office/word/2006/wordml" xmlns:wps="http://schemas.microsoft.com/office/word/2010/wordprocessingShape" mc:Ignorable="w14 wp14">
   <w:abstractNum w:abstractNumId="0">
+    <w:nsid w:val="047A7617"/>
+    <w:multiLevelType w:val="hybridMultilevel"/>
+    <w:tmpl w:val="81204AA6"/>
+    <w:lvl w:ilvl="0" w:tplc="0416000F">
+      <w:start w:val="1"/>
+      <w:numFmt w:val="decimal"/>
+      <w:lvlText w:val="%1."/>
+      <w:lvlJc w:val="left"/>
+      <w:pPr>
+        <w:ind w:left="720" w:hanging="360"/>
+      </w:pPr>
+      <w:rPr>
+        <w:rFonts w:hint="default"/>
+      </w:rPr>
+    </w:lvl>
+    <w:lvl w:ilvl="1" w:tplc="04160019" w:tentative="1">
+      <w:start w:val="1"/>
+      <w:numFmt w:val="lowerLetter"/>
+      <w:lvlText w:val="%2."/>
+      <w:lvlJc w:val="left"/>
+      <w:pPr>
+        <w:ind w:left="1440" w:hanging="360"/>
+      </w:pPr>
+    </w:lvl>
+    <w:lvl w:ilvl="2" w:tplc="0416001B" w:tentative="1">
+      <w:start w:val="1"/>
+      <w:numFmt w:val="lowerRoman"/>
+      <w:lvlText w:val="%3."/>
+      <w:lvlJc w:val="right"/>
+      <w:pPr>
+        <w:ind w:left="2160" w:hanging="180"/>
+      </w:pPr>
+    </w:lvl>
+    <w:lvl w:ilvl="3" w:tplc="0416000F" w:tentative="1">
+      <w:start w:val="1"/>
+      <w:numFmt w:val="decimal"/>
+      <w:lvlText w:val="%4."/>
+      <w:lvlJc w:val="left"/>
+      <w:pPr>
+        <w:ind w:left="2880" w:hanging="360"/>
+      </w:pPr>
+    </w:lvl>
+    <w:lvl w:ilvl="4" w:tplc="04160019" w:tentative="1">
+      <w:start w:val="1"/>
+      <w:numFmt w:val="lowerLetter"/>
+      <w:lvlText w:val="%5."/>
+      <w:lvlJc w:val="left"/>
+      <w:pPr>
+        <w:ind w:left="3600" w:hanging="360"/>
+      </w:pPr>
+    </w:lvl>
+    <w:lvl w:ilvl="5" w:tplc="0416001B" w:tentative="1">
+      <w:start w:val="1"/>
+      <w:numFmt w:val="lowerRoman"/>
+      <w:lvlText w:val="%6."/>
+      <w:lvlJc w:val="right"/>
+      <w:pPr>
+        <w:ind w:left="4320" w:hanging="180"/>
+      </w:pPr>
+    </w:lvl>
+    <w:lvl w:ilvl="6" w:tplc="0416000F" w:tentative="1">
+      <w:start w:val="1"/>
+      <w:numFmt w:val="decimal"/>
+      <w:lvlText w:val="%7."/>
+      <w:lvlJc w:val="left"/>
+      <w:pPr>
+        <w:ind w:left="5040" w:hanging="360"/>
+      </w:pPr>
+    </w:lvl>
+    <w:lvl w:ilvl="7" w:tplc="04160019" w:tentative="1">
+      <w:start w:val="1"/>
+      <w:numFmt w:val="lowerLetter"/>
+      <w:lvlText w:val="%8."/>
+      <w:lvlJc w:val="left"/>
+      <w:pPr>
+        <w:ind w:left="5760" w:hanging="360"/>
+      </w:pPr>
+    </w:lvl>
+    <w:lvl w:ilvl="8" w:tplc="0416001B" w:tentative="1">
+      <w:start w:val="1"/>
+      <w:numFmt w:val="lowerRoman"/>
+      <w:lvlText w:val="%9."/>
+      <w:lvlJc w:val="right"/>
+      <w:pPr>
+        <w:ind w:left="6480" w:hanging="180"/>
+      </w:pPr>
+    </w:lvl>
+  </w:abstractNum>
+  <w:abstractNum w:abstractNumId="1">
+    <w:nsid w:val="05FE0903"/>
+    <w:multiLevelType w:val="hybridMultilevel"/>
+    <w:tmpl w:val="815284DC"/>
+    <w:lvl w:ilvl="0" w:tplc="0416000F">
+      <w:start w:val="1"/>
+      <w:numFmt w:val="decimal"/>
+      <w:lvlText w:val="%1."/>
+      <w:lvlJc w:val="left"/>
+      <w:pPr>
+        <w:ind w:left="720" w:hanging="360"/>
+      </w:pPr>
+      <w:rPr>
+        <w:rFonts w:hint="default"/>
+      </w:rPr>
+    </w:lvl>
+    <w:lvl w:ilvl="1" w:tplc="04160019" w:tentative="1">
+      <w:start w:val="1"/>
+      <w:numFmt w:val="lowerLetter"/>
+      <w:lvlText w:val="%2."/>
+      <w:lvlJc w:val="left"/>
+      <w:pPr>
+        <w:ind w:left="1440" w:hanging="360"/>
+      </w:pPr>
+    </w:lvl>
+    <w:lvl w:ilvl="2" w:tplc="0416001B" w:tentative="1">
+      <w:start w:val="1"/>
+      <w:numFmt w:val="lowerRoman"/>
+      <w:lvlText w:val="%3."/>
+      <w:lvlJc w:val="right"/>
+      <w:pPr>
+        <w:ind w:left="2160" w:hanging="180"/>
+      </w:pPr>
+    </w:lvl>
+    <w:lvl w:ilvl="3" w:tplc="0416000F" w:tentative="1">
+      <w:start w:val="1"/>
+      <w:numFmt w:val="decimal"/>
+      <w:lvlText w:val="%4."/>
+      <w:lvlJc w:val="left"/>
+      <w:pPr>
+        <w:ind w:left="2880" w:hanging="360"/>
+      </w:pPr>
+    </w:lvl>
+    <w:lvl w:ilvl="4" w:tplc="04160019" w:tentative="1">
+      <w:start w:val="1"/>
+      <w:numFmt w:val="lowerLetter"/>
+      <w:lvlText w:val="%5."/>
+      <w:lvlJc w:val="left"/>
+      <w:pPr>
+        <w:ind w:left="3600" w:hanging="360"/>
+      </w:pPr>
+    </w:lvl>
+    <w:lvl w:ilvl="5" w:tplc="0416001B" w:tentative="1">
+      <w:start w:val="1"/>
+      <w:numFmt w:val="lowerRoman"/>
+      <w:lvlText w:val="%6."/>
+      <w:lvlJc w:val="right"/>
+      <w:pPr>
+        <w:ind w:left="4320" w:hanging="180"/>
+      </w:pPr>
+    </w:lvl>
+    <w:lvl w:ilvl="6" w:tplc="0416000F" w:tentative="1">
+      <w:start w:val="1"/>
+      <w:numFmt w:val="decimal"/>
+      <w:lvlText w:val="%7."/>
+      <w:lvlJc w:val="left"/>
+      <w:pPr>
+        <w:ind w:left="5040" w:hanging="360"/>
+      </w:pPr>
+    </w:lvl>
+    <w:lvl w:ilvl="7" w:tplc="04160019" w:tentative="1">
+      <w:start w:val="1"/>
+      <w:numFmt w:val="lowerLetter"/>
+      <w:lvlText w:val="%8."/>
+      <w:lvlJc w:val="left"/>
+      <w:pPr>
+        <w:ind w:left="5760" w:hanging="360"/>
+      </w:pPr>
+    </w:lvl>
+    <w:lvl w:ilvl="8" w:tplc="0416001B" w:tentative="1">
+      <w:start w:val="1"/>
+      <w:numFmt w:val="lowerRoman"/>
+      <w:lvlText w:val="%9."/>
+      <w:lvlJc w:val="right"/>
+      <w:pPr>
+        <w:ind w:left="6480" w:hanging="180"/>
+      </w:pPr>
+    </w:lvl>
+  </w:abstractNum>
+  <w:abstractNum w:abstractNumId="2">
+    <w:nsid w:val="1A9A4647"/>
+    <w:multiLevelType w:val="hybridMultilevel"/>
+    <w:tmpl w:val="662866D4"/>
+    <w:lvl w:ilvl="0" w:tplc="0416000F">
+      <w:start w:val="1"/>
+      <w:numFmt w:val="decimal"/>
+      <w:lvlText w:val="%1."/>
+      <w:lvlJc w:val="left"/>
+      <w:pPr>
+        <w:ind w:left="720" w:hanging="360"/>
+      </w:pPr>
+      <w:rPr>
+        <w:rFonts w:hint="default"/>
+      </w:rPr>
+    </w:lvl>
+    <w:lvl w:ilvl="1" w:tplc="04160019" w:tentative="1">
+      <w:start w:val="1"/>
+      <w:numFmt w:val="lowerLetter"/>
+      <w:lvlText w:val="%2."/>
+      <w:lvlJc w:val="left"/>
+      <w:pPr>
+        <w:ind w:left="1440" w:hanging="360"/>
+      </w:pPr>
+    </w:lvl>
+    <w:lvl w:ilvl="2" w:tplc="0416001B" w:tentative="1">
+      <w:start w:val="1"/>
+      <w:numFmt w:val="lowerRoman"/>
+      <w:lvlText w:val="%3."/>
+      <w:lvlJc w:val="right"/>
+      <w:pPr>
+        <w:ind w:left="2160" w:hanging="180"/>
+      </w:pPr>
+    </w:lvl>
+    <w:lvl w:ilvl="3" w:tplc="0416000F" w:tentative="1">
+      <w:start w:val="1"/>
+      <w:numFmt w:val="decimal"/>
+      <w:lvlText w:val="%4."/>
+      <w:lvlJc w:val="left"/>
+      <w:pPr>
+        <w:ind w:left="2880" w:hanging="360"/>
+      </w:pPr>
+    </w:lvl>
+    <w:lvl w:ilvl="4" w:tplc="04160019" w:tentative="1">
+      <w:start w:val="1"/>
+      <w:numFmt w:val="lowerLetter"/>
+      <w:lvlText w:val="%5."/>
+      <w:lvlJc w:val="left"/>
+      <w:pPr>
+        <w:ind w:left="3600" w:hanging="360"/>
+      </w:pPr>
+    </w:lvl>
+    <w:lvl w:ilvl="5" w:tplc="0416001B" w:tentative="1">
+      <w:start w:val="1"/>
+      <w:numFmt w:val="lowerRoman"/>
+      <w:lvlText w:val="%6."/>
+      <w:lvlJc w:val="right"/>
+      <w:pPr>
+        <w:ind w:left="4320" w:hanging="180"/>
+      </w:pPr>
+    </w:lvl>
+    <w:lvl w:ilvl="6" w:tplc="0416000F" w:tentative="1">
+      <w:start w:val="1"/>
+      <w:numFmt w:val="decimal"/>
+      <w:lvlText w:val="%7."/>
+      <w:lvlJc w:val="left"/>
+      <w:pPr>
+        <w:ind w:left="5040" w:hanging="360"/>
+      </w:pPr>
+    </w:lvl>
+    <w:lvl w:ilvl="7" w:tplc="04160019" w:tentative="1">
+      <w:start w:val="1"/>
+      <w:numFmt w:val="lowerLetter"/>
+      <w:lvlText w:val="%8."/>
+      <w:lvlJc w:val="left"/>
+      <w:pPr>
+        <w:ind w:left="5760" w:hanging="360"/>
+      </w:pPr>
+    </w:lvl>
+    <w:lvl w:ilvl="8" w:tplc="0416001B" w:tentative="1">
+      <w:start w:val="1"/>
+      <w:numFmt w:val="lowerRoman"/>
+      <w:lvlText w:val="%9."/>
+      <w:lvlJc w:val="right"/>
+      <w:pPr>
+        <w:ind w:left="6480" w:hanging="180"/>
+      </w:pPr>
+    </w:lvl>
+  </w:abstractNum>
+  <w:abstractNum w:abstractNumId="3">
+    <w:nsid w:val="217D01DC"/>
+    <w:multiLevelType w:val="hybridMultilevel"/>
+    <w:tmpl w:val="5A6C65C0"/>
+    <w:lvl w:ilvl="0" w:tplc="0416000F">
+      <w:start w:val="1"/>
+      <w:numFmt w:val="decimal"/>
+      <w:lvlText w:val="%1."/>
+      <w:lvlJc w:val="left"/>
+      <w:pPr>
+        <w:ind w:left="720" w:hanging="360"/>
+      </w:pPr>
+      <w:rPr>
+        <w:rFonts w:hint="default"/>
+      </w:rPr>
+    </w:lvl>
+    <w:lvl w:ilvl="1" w:tplc="04160019" w:tentative="1">
+      <w:start w:val="1"/>
+      <w:numFmt w:val="lowerLetter"/>
+      <w:lvlText w:val="%2."/>
+      <w:lvlJc w:val="left"/>
+      <w:pPr>
+        <w:ind w:left="1440" w:hanging="360"/>
+      </w:pPr>
+    </w:lvl>
+    <w:lvl w:ilvl="2" w:tplc="0416001B" w:tentative="1">
+      <w:start w:val="1"/>
+      <w:numFmt w:val="lowerRoman"/>
+      <w:lvlText w:val="%3."/>
+      <w:lvlJc w:val="right"/>
+      <w:pPr>
+        <w:ind w:left="2160" w:hanging="180"/>
+      </w:pPr>
+    </w:lvl>
+    <w:lvl w:ilvl="3" w:tplc="0416000F" w:tentative="1">
+      <w:start w:val="1"/>
+      <w:numFmt w:val="decimal"/>
+      <w:lvlText w:val="%4."/>
+      <w:lvlJc w:val="left"/>
+      <w:pPr>
+        <w:ind w:left="2880" w:hanging="360"/>
+      </w:pPr>
+    </w:lvl>
+    <w:lvl w:ilvl="4" w:tplc="04160019" w:tentative="1">
+      <w:start w:val="1"/>
+      <w:numFmt w:val="lowerLetter"/>
+      <w:lvlText w:val="%5."/>
+      <w:lvlJc w:val="left"/>
+      <w:pPr>
+        <w:ind w:left="3600" w:hanging="360"/>
+      </w:pPr>
+    </w:lvl>
+    <w:lvl w:ilvl="5" w:tplc="0416001B" w:tentative="1">
+      <w:start w:val="1"/>
+      <w:numFmt w:val="lowerRoman"/>
+      <w:lvlText w:val="%6."/>
+      <w:lvlJc w:val="right"/>
+      <w:pPr>
+        <w:ind w:left="4320" w:hanging="180"/>
+      </w:pPr>
+    </w:lvl>
+    <w:lvl w:ilvl="6" w:tplc="0416000F" w:tentative="1">
+      <w:start w:val="1"/>
+      <w:numFmt w:val="decimal"/>
+      <w:lvlText w:val="%7."/>
+      <w:lvlJc w:val="left"/>
+      <w:pPr>
+        <w:ind w:left="5040" w:hanging="360"/>
+      </w:pPr>
+    </w:lvl>
+    <w:lvl w:ilvl="7" w:tplc="04160019" w:tentative="1">
+      <w:start w:val="1"/>
+      <w:numFmt w:val="lowerLetter"/>
+      <w:lvlText w:val="%8."/>
+      <w:lvlJc w:val="left"/>
+      <w:pPr>
+        <w:ind w:left="5760" w:hanging="360"/>
+      </w:pPr>
+    </w:lvl>
+    <w:lvl w:ilvl="8" w:tplc="0416001B" w:tentative="1">
+      <w:start w:val="1"/>
+      <w:numFmt w:val="lowerRoman"/>
+      <w:lvlText w:val="%9."/>
+      <w:lvlJc w:val="right"/>
+      <w:pPr>
+        <w:ind w:left="6480" w:hanging="180"/>
+      </w:pPr>
+    </w:lvl>
+  </w:abstractNum>
+  <w:abstractNum w:abstractNumId="4">
+    <w:nsid w:val="4DDA7AD8"/>
+    <w:multiLevelType w:val="hybridMultilevel"/>
+    <w:tmpl w:val="EC2E3B42"/>
+    <w:lvl w:ilvl="0" w:tplc="0416000F">
+      <w:start w:val="1"/>
+      <w:numFmt w:val="decimal"/>
+      <w:lvlText w:val="%1."/>
+      <w:lvlJc w:val="left"/>
+      <w:pPr>
+        <w:ind w:left="720" w:hanging="360"/>
+      </w:pPr>
+      <w:rPr>
+        <w:rFonts w:hint="default"/>
+      </w:rPr>
+    </w:lvl>
+    <w:lvl w:ilvl="1" w:tplc="04160019" w:tentative="1">
+      <w:start w:val="1"/>
+      <w:numFmt w:val="lowerLetter"/>
+      <w:lvlText w:val="%2."/>
+      <w:lvlJc w:val="left"/>
+      <w:pPr>
+        <w:ind w:left="1440" w:hanging="360"/>
+      </w:pPr>
+    </w:lvl>
+    <w:lvl w:ilvl="2" w:tplc="0416001B" w:tentative="1">
+      <w:start w:val="1"/>
+      <w:numFmt w:val="lowerRoman"/>
+      <w:lvlText w:val="%3."/>
+      <w:lvlJc w:val="right"/>
+      <w:pPr>
+        <w:ind w:left="2160" w:hanging="180"/>
+      </w:pPr>
+    </w:lvl>
+    <w:lvl w:ilvl="3" w:tplc="0416000F" w:tentative="1">
+      <w:start w:val="1"/>
+      <w:numFmt w:val="decimal"/>
+      <w:lvlText w:val="%4."/>
+      <w:lvlJc w:val="left"/>
+      <w:pPr>
+        <w:ind w:left="2880" w:hanging="360"/>
+      </w:pPr>
+    </w:lvl>
+    <w:lvl w:ilvl="4" w:tplc="04160019" w:tentative="1">
+      <w:start w:val="1"/>
+      <w:numFmt w:val="lowerLetter"/>
+      <w:lvlText w:val="%5."/>
+      <w:lvlJc w:val="left"/>
+      <w:pPr>
+        <w:ind w:left="3600" w:hanging="360"/>
+      </w:pPr>
+    </w:lvl>
+    <w:lvl w:ilvl="5" w:tplc="0416001B" w:tentative="1">
+      <w:start w:val="1"/>
+      <w:numFmt w:val="lowerRoman"/>
+      <w:lvlText w:val="%6."/>
+      <w:lvlJc w:val="right"/>
+      <w:pPr>
+        <w:ind w:left="4320" w:hanging="180"/>
+      </w:pPr>
+    </w:lvl>
+    <w:lvl w:ilvl="6" w:tplc="0416000F" w:tentative="1">
+      <w:start w:val="1"/>
+      <w:numFmt w:val="decimal"/>
+      <w:lvlText w:val="%7."/>
+      <w:lvlJc w:val="left"/>
+      <w:pPr>
+        <w:ind w:left="5040" w:hanging="360"/>
+      </w:pPr>
+    </w:lvl>
+    <w:lvl w:ilvl="7" w:tplc="04160019" w:tentative="1">
+      <w:start w:val="1"/>
+      <w:numFmt w:val="lowerLetter"/>
+      <w:lvlText w:val="%8."/>
+      <w:lvlJc w:val="left"/>
+      <w:pPr>
+        <w:ind w:left="5760" w:hanging="360"/>
+      </w:pPr>
+    </w:lvl>
+    <w:lvl w:ilvl="8" w:tplc="0416001B" w:tentative="1">
+      <w:start w:val="1"/>
+      <w:numFmt w:val="lowerRoman"/>
+      <w:lvlText w:val="%9."/>
+      <w:lvlJc w:val="right"/>
+      <w:pPr>
+        <w:ind w:left="6480" w:hanging="180"/>
+      </w:pPr>
+    </w:lvl>
+  </w:abstractNum>
+  <w:abstractNum w:abstractNumId="5">
+    <w:nsid w:val="5BA04D4B"/>
+    <w:multiLevelType w:val="hybridMultilevel"/>
+    <w:tmpl w:val="5F68923A"/>
+    <w:lvl w:ilvl="0" w:tplc="0416000F">
+      <w:start w:val="1"/>
+      <w:numFmt w:val="decimal"/>
+      <w:lvlText w:val="%1."/>
+      <w:lvlJc w:val="left"/>
+      <w:pPr>
+        <w:ind w:left="720" w:hanging="360"/>
+      </w:pPr>
+      <w:rPr>
+        <w:rFonts w:hint="default"/>
+      </w:rPr>
+    </w:lvl>
+    <w:lvl w:ilvl="1" w:tplc="04160019" w:tentative="1">
+      <w:start w:val="1"/>
+      <w:numFmt w:val="lowerLetter"/>
+      <w:lvlText w:val="%2."/>
+      <w:lvlJc w:val="left"/>
+      <w:pPr>
+        <w:ind w:left="1440" w:hanging="360"/>
+      </w:pPr>
+    </w:lvl>
+    <w:lvl w:ilvl="2" w:tplc="0416001B" w:tentative="1">
+      <w:start w:val="1"/>
+      <w:numFmt w:val="lowerRoman"/>
+      <w:lvlText w:val="%3."/>
+      <w:lvlJc w:val="right"/>
+      <w:pPr>
+        <w:ind w:left="2160" w:hanging="180"/>
+      </w:pPr>
+    </w:lvl>
+    <w:lvl w:ilvl="3" w:tplc="0416000F" w:tentative="1">
+      <w:start w:val="1"/>
+      <w:numFmt w:val="decimal"/>
+      <w:lvlText w:val="%4."/>
+      <w:lvlJc w:val="left"/>
+      <w:pPr>
+        <w:ind w:left="2880" w:hanging="360"/>
+      </w:pPr>
+    </w:lvl>
+    <w:lvl w:ilvl="4" w:tplc="04160019" w:tentative="1">
+      <w:start w:val="1"/>
+      <w:numFmt w:val="lowerLetter"/>
+      <w:lvlText w:val="%5."/>
+      <w:lvlJc w:val="left"/>
+      <w:pPr>
+        <w:ind w:left="3600" w:hanging="360"/>
+      </w:pPr>
+    </w:lvl>
+    <w:lvl w:ilvl="5" w:tplc="0416001B" w:tentative="1">
+      <w:start w:val="1"/>
+      <w:numFmt w:val="lowerRoman"/>
+      <w:lvlText w:val="%6."/>
+      <w:lvlJc w:val="right"/>
+      <w:pPr>
+        <w:ind w:left="4320" w:hanging="180"/>
+      </w:pPr>
+    </w:lvl>
+    <w:lvl w:ilvl="6" w:tplc="0416000F" w:tentative="1">
+      <w:start w:val="1"/>
+      <w:numFmt w:val="decimal"/>
+      <w:lvlText w:val="%7."/>
+      <w:lvlJc w:val="left"/>
+      <w:pPr>
+        <w:ind w:left="5040" w:hanging="360"/>
+      </w:pPr>
+    </w:lvl>
+    <w:lvl w:ilvl="7" w:tplc="04160019" w:tentative="1">
+      <w:start w:val="1"/>
+      <w:numFmt w:val="lowerLetter"/>
+      <w:lvlText w:val="%8."/>
+      <w:lvlJc w:val="left"/>
+      <w:pPr>
+        <w:ind w:left="5760" w:hanging="360"/>
+      </w:pPr>
+    </w:lvl>
+    <w:lvl w:ilvl="8" w:tplc="0416001B" w:tentative="1">
+      <w:start w:val="1"/>
+      <w:numFmt w:val="lowerRoman"/>
+      <w:lvlText w:val="%9."/>
+      <w:lvlJc w:val="right"/>
+      <w:pPr>
+        <w:ind w:left="6480" w:hanging="180"/>
+      </w:pPr>
+    </w:lvl>
+  </w:abstractNum>
+  <w:abstractNum w:abstractNumId="6">
     <w:nsid w:val="5F6F75D0"/>
     <w:multiLevelType w:val="hybridMultilevel"/>
     <w:tmpl w:val="0772FA4A"/>
@@ -297,7 +1254,7 @@
       </w:pPr>
     </w:lvl>
   </w:abstractNum>
-  <w:abstractNum w:abstractNumId="1">
+  <w:abstractNum w:abstractNumId="7">
     <w:nsid w:val="60C542AF"/>
     <w:multiLevelType w:val="hybridMultilevel"/>
     <w:tmpl w:val="9CB2F43E"/>
@@ -386,7 +1343,7 @@
       </w:pPr>
     </w:lvl>
   </w:abstractNum>
-  <w:abstractNum w:abstractNumId="2">
+  <w:abstractNum w:abstractNumId="8">
     <w:nsid w:val="69B21A44"/>
     <w:multiLevelType w:val="hybridMultilevel"/>
     <w:tmpl w:val="9BDE3C38"/>
@@ -476,12 +1433,30 @@
     </w:lvl>
   </w:abstractNum>
   <w:num w:numId="1">
+    <w:abstractNumId w:val="6"/>
+  </w:num>
+  <w:num w:numId="2">
+    <w:abstractNumId w:val="7"/>
+  </w:num>
+  <w:num w:numId="3">
+    <w:abstractNumId w:val="8"/>
+  </w:num>
+  <w:num w:numId="4">
+    <w:abstractNumId w:val="4"/>
+  </w:num>
+  <w:num w:numId="5">
+    <w:abstractNumId w:val="5"/>
+  </w:num>
+  <w:num w:numId="6">
+    <w:abstractNumId w:val="3"/>
+  </w:num>
+  <w:num w:numId="7">
+    <w:abstractNumId w:val="1"/>
+  </w:num>
+  <w:num w:numId="8">
     <w:abstractNumId w:val="0"/>
   </w:num>
-  <w:num w:numId="2">
-    <w:abstractNumId w:val="1"/>
-  </w:num>
-  <w:num w:numId="3">
+  <w:num w:numId="9">
     <w:abstractNumId w:val="2"/>
   </w:num>
 </w:numbering>
@@ -650,6 +1625,7 @@
   <w:style w:type="character" w:default="1" w:styleId="Fontepargpadro">
     <w:name w:val="Default Paragraph Font"/>
     <w:uiPriority w:val="1"/>
+    <w:semiHidden/>
     <w:unhideWhenUsed/>
   </w:style>
   <w:style w:type="table" w:default="1" w:styleId="Tabelanormal">
@@ -850,6 +1826,7 @@
   <w:style w:type="character" w:default="1" w:styleId="Fontepargpadro">
     <w:name w:val="Default Paragraph Font"/>
     <w:uiPriority w:val="1"/>
+    <w:semiHidden/>
     <w:unhideWhenUsed/>
   </w:style>
   <w:style w:type="table" w:default="1" w:styleId="Tabelanormal">

</xml_diff>